<commit_message>
Adding git remote comands
</commit_message>
<xml_diff>
--- a/configuringGit.docx
+++ b/configuringGit.docx
@@ -336,6 +336,7 @@
         <w:t xml:space="preserve"> </w:t>
       </w:r>
       <w:proofErr w:type="spellStart"/>
+      <w:proofErr w:type="gramStart"/>
       <w:r>
         <w:rPr>
           <w:rFonts w:ascii="Consolas" w:eastAsia="Times New Roman" w:hAnsi="Consolas" w:cs="Courier New"/>
@@ -346,6 +347,7 @@
         <w:t>user.email</w:t>
       </w:r>
       <w:proofErr w:type="spellEnd"/>
+      <w:proofErr w:type="gramEnd"/>
       <w:r>
         <w:rPr>
           <w:rFonts w:ascii="Consolas" w:eastAsia="Times New Roman" w:hAnsi="Consolas" w:cs="Courier New"/>
@@ -511,6 +513,7 @@
         <w:t xml:space="preserve"> </w:t>
       </w:r>
       <w:proofErr w:type="spellStart"/>
+      <w:proofErr w:type="gramStart"/>
       <w:r>
         <w:rPr>
           <w:rFonts w:ascii="Consolas" w:eastAsia="Times New Roman" w:hAnsi="Consolas" w:cs="Courier New"/>
@@ -521,6 +524,7 @@
         <w:t>user.email</w:t>
       </w:r>
       <w:proofErr w:type="spellEnd"/>
+      <w:proofErr w:type="gramEnd"/>
       <w:r>
         <w:rPr>
           <w:rFonts w:ascii="Consolas" w:eastAsia="Times New Roman" w:hAnsi="Consolas" w:cs="Courier New"/>
@@ -679,9 +683,9 @@
           <w:sz w:val="20"/>
           <w:szCs w:val="20"/>
         </w:rPr>
-        <w:t>cat ~/.</w:t>
-      </w:r>
-      <w:proofErr w:type="spellStart"/>
+        <w:t>cat ~</w:t>
+      </w:r>
+      <w:proofErr w:type="gramStart"/>
       <w:r>
         <w:rPr>
           <w:rFonts w:ascii="Consolas" w:eastAsia="Times New Roman" w:hAnsi="Consolas" w:cs="Courier New"/>
@@ -689,9 +693,20 @@
           <w:sz w:val="20"/>
           <w:szCs w:val="20"/>
         </w:rPr>
+        <w:t>/.</w:t>
+      </w:r>
+      <w:proofErr w:type="spellStart"/>
+      <w:r>
+        <w:rPr>
+          <w:rFonts w:ascii="Consolas" w:eastAsia="Times New Roman" w:hAnsi="Consolas" w:cs="Courier New"/>
+          <w:color w:val="1C1D1F"/>
+          <w:sz w:val="20"/>
+          <w:szCs w:val="20"/>
+        </w:rPr>
         <w:t>gitconfig</w:t>
       </w:r>
       <w:proofErr w:type="spellEnd"/>
+      <w:proofErr w:type="gramEnd"/>
     </w:p>
     <w:p/>
     <w:p/>
@@ -1924,7 +1939,16 @@
           <w:rFonts w:ascii="Consolas" w:hAnsi="Consolas"/>
           <w:color w:val="1C1D1F"/>
         </w:rPr>
-        <w:t>git add file</w:t>
+        <w:t xml:space="preserve">git add </w:t>
+      </w:r>
+      <w:proofErr w:type="gramStart"/>
+      <w:r>
+        <w:rPr>
+          <w:rStyle w:val="pln"/>
+          <w:rFonts w:ascii="Consolas" w:hAnsi="Consolas"/>
+          <w:color w:val="1C1D1F"/>
+        </w:rPr>
+        <w:t>file</w:t>
       </w:r>
       <w:r>
         <w:rPr>
@@ -1942,6 +1966,7 @@
         </w:rPr>
         <w:t>name</w:t>
       </w:r>
+      <w:proofErr w:type="gramEnd"/>
     </w:p>
     <w:p>
       <w:pPr>
@@ -1964,6 +1989,7 @@
         </w:rPr>
         <w:t>Adds the new or newly modified </w:t>
       </w:r>
+      <w:proofErr w:type="gramStart"/>
       <w:r>
         <w:rPr>
           <w:rStyle w:val="Emphasis"/>
@@ -1974,6 +2000,7 @@
         </w:rPr>
         <w:t>file-name</w:t>
       </w:r>
+      <w:proofErr w:type="gramEnd"/>
       <w:r>
         <w:rPr>
           <w:rFonts w:ascii="Roboto" w:hAnsi="Roboto"/>
@@ -3126,7 +3153,16 @@
           <w:rFonts w:ascii="Consolas" w:hAnsi="Consolas"/>
           <w:color w:val="1C1D1F"/>
         </w:rPr>
-        <w:t xml:space="preserve">git add </w:t>
+        <w:t xml:space="preserve">git </w:t>
+      </w:r>
+      <w:proofErr w:type="gramStart"/>
+      <w:r>
+        <w:rPr>
+          <w:rStyle w:val="pln"/>
+          <w:rFonts w:ascii="Consolas" w:hAnsi="Consolas"/>
+          <w:color w:val="1C1D1F"/>
+        </w:rPr>
+        <w:t xml:space="preserve">add </w:t>
       </w:r>
       <w:r>
         <w:rPr>
@@ -3136,6 +3172,7 @@
         </w:rPr>
         <w:t>.</w:t>
       </w:r>
+      <w:proofErr w:type="gramEnd"/>
     </w:p>
     <w:p>
       <w:pPr>
@@ -3779,7 +3816,16 @@
           <w:rFonts w:ascii="Consolas" w:hAnsi="Consolas"/>
           <w:color w:val="1C1D1F"/>
         </w:rPr>
-        <w:t xml:space="preserve">git add </w:t>
+        <w:t xml:space="preserve">git </w:t>
+      </w:r>
+      <w:proofErr w:type="gramStart"/>
+      <w:r>
+        <w:rPr>
+          <w:rStyle w:val="pln"/>
+          <w:rFonts w:ascii="Consolas" w:hAnsi="Consolas"/>
+          <w:color w:val="1C1D1F"/>
+        </w:rPr>
+        <w:t xml:space="preserve">add </w:t>
       </w:r>
       <w:r>
         <w:rPr>
@@ -3789,6 +3835,7 @@
         </w:rPr>
         <w:t>.</w:t>
       </w:r>
+      <w:proofErr w:type="gramEnd"/>
     </w:p>
     <w:p>
       <w:pPr>
@@ -3861,7 +3908,16 @@
           <w:rFonts w:ascii="Consolas" w:hAnsi="Consolas"/>
           <w:color w:val="1C1D1F"/>
         </w:rPr>
-        <w:t>git reset HEAD file</w:t>
+        <w:t xml:space="preserve">git reset HEAD </w:t>
+      </w:r>
+      <w:proofErr w:type="gramStart"/>
+      <w:r>
+        <w:rPr>
+          <w:rStyle w:val="pln"/>
+          <w:rFonts w:ascii="Consolas" w:hAnsi="Consolas"/>
+          <w:color w:val="1C1D1F"/>
+        </w:rPr>
+        <w:t>file</w:t>
       </w:r>
       <w:r>
         <w:rPr>
@@ -3879,6 +3935,7 @@
         </w:rPr>
         <w:t>name</w:t>
       </w:r>
+      <w:proofErr w:type="gramEnd"/>
     </w:p>
     <w:p>
       <w:pPr>
@@ -3976,7 +4033,16 @@
           <w:rFonts w:ascii="Consolas" w:hAnsi="Consolas"/>
           <w:color w:val="1C1D1F"/>
         </w:rPr>
-        <w:t xml:space="preserve"> file</w:t>
+        <w:t xml:space="preserve"> </w:t>
+      </w:r>
+      <w:proofErr w:type="gramStart"/>
+      <w:r>
+        <w:rPr>
+          <w:rStyle w:val="pln"/>
+          <w:rFonts w:ascii="Consolas" w:hAnsi="Consolas"/>
+          <w:color w:val="1C1D1F"/>
+        </w:rPr>
+        <w:t>file</w:t>
       </w:r>
       <w:r>
         <w:rPr>
@@ -3994,6 +4060,7 @@
         </w:rPr>
         <w:t>name</w:t>
       </w:r>
+      <w:proofErr w:type="gramEnd"/>
     </w:p>
     <w:p>
       <w:pPr>
@@ -4429,7 +4496,16 @@
           <w:rFonts w:ascii="Consolas" w:hAnsi="Consolas"/>
           <w:color w:val="1C1D1F"/>
         </w:rPr>
-        <w:t xml:space="preserve">git add </w:t>
+        <w:t xml:space="preserve">git </w:t>
+      </w:r>
+      <w:proofErr w:type="gramStart"/>
+      <w:r>
+        <w:rPr>
+          <w:rStyle w:val="pln"/>
+          <w:rFonts w:ascii="Consolas" w:hAnsi="Consolas"/>
+          <w:color w:val="1C1D1F"/>
+        </w:rPr>
+        <w:t xml:space="preserve">add </w:t>
       </w:r>
       <w:r>
         <w:rPr>
@@ -4439,6 +4515,7 @@
         </w:rPr>
         <w:t>.</w:t>
       </w:r>
+      <w:proofErr w:type="gramEnd"/>
     </w:p>
     <w:p>
       <w:pPr>
@@ -4973,7 +5050,16 @@
           <w:rFonts w:ascii="Consolas" w:hAnsi="Consolas"/>
           <w:color w:val="1C1D1F"/>
         </w:rPr>
-        <w:t xml:space="preserve">git add </w:t>
+        <w:t xml:space="preserve">git </w:t>
+      </w:r>
+      <w:proofErr w:type="gramStart"/>
+      <w:r>
+        <w:rPr>
+          <w:rStyle w:val="pln"/>
+          <w:rFonts w:ascii="Consolas" w:hAnsi="Consolas"/>
+          <w:color w:val="1C1D1F"/>
+        </w:rPr>
+        <w:t xml:space="preserve">add </w:t>
       </w:r>
       <w:r>
         <w:rPr>
@@ -4983,6 +5069,7 @@
         </w:rPr>
         <w:t>.</w:t>
       </w:r>
+      <w:proofErr w:type="gramEnd"/>
     </w:p>
     <w:p>
       <w:pPr>
@@ -5344,7 +5431,16 @@
           <w:rFonts w:ascii="Consolas" w:hAnsi="Consolas"/>
           <w:color w:val="1C1D1F"/>
         </w:rPr>
-        <w:t xml:space="preserve">cd </w:t>
+        <w:t>cd</w:t>
+      </w:r>
+      <w:proofErr w:type="gramStart"/>
+      <w:r>
+        <w:rPr>
+          <w:rStyle w:val="pln"/>
+          <w:rFonts w:ascii="Consolas" w:hAnsi="Consolas"/>
+          <w:color w:val="1C1D1F"/>
+        </w:rPr>
+        <w:t xml:space="preserve"> </w:t>
       </w:r>
       <w:r>
         <w:rPr>
@@ -5354,6 +5450,7 @@
         </w:rPr>
         <w:t>..</w:t>
       </w:r>
+      <w:proofErr w:type="gramEnd"/>
     </w:p>
     <w:p>
       <w:pPr>
@@ -5590,6 +5687,7 @@
           <w:color w:val="1C1D1F"/>
         </w:rPr>
       </w:pPr>
+      <w:proofErr w:type="gramStart"/>
       <w:r>
         <w:rPr>
           <w:rStyle w:val="pln"/>
@@ -5616,6 +5714,7 @@
         <w:t>iitignore</w:t>
       </w:r>
       <w:proofErr w:type="spellEnd"/>
+      <w:proofErr w:type="gramEnd"/>
     </w:p>
     <w:p>
       <w:pPr>
@@ -5690,7 +5789,16 @@
           <w:rFonts w:ascii="Consolas" w:hAnsi="Consolas"/>
           <w:color w:val="1C1D1F"/>
         </w:rPr>
-        <w:t xml:space="preserve">git add </w:t>
+        <w:t xml:space="preserve">git </w:t>
+      </w:r>
+      <w:proofErr w:type="gramStart"/>
+      <w:r>
+        <w:rPr>
+          <w:rStyle w:val="pln"/>
+          <w:rFonts w:ascii="Consolas" w:hAnsi="Consolas"/>
+          <w:color w:val="1C1D1F"/>
+        </w:rPr>
+        <w:t xml:space="preserve">add </w:t>
       </w:r>
       <w:r>
         <w:rPr>
@@ -5710,6 +5818,7 @@
         <w:t>gitignore</w:t>
       </w:r>
       <w:proofErr w:type="spellEnd"/>
+      <w:proofErr w:type="gramEnd"/>
     </w:p>
     <w:p>
       <w:pPr>
@@ -6087,7 +6196,16 @@
           <w:rFonts w:ascii="Consolas" w:hAnsi="Consolas"/>
           <w:color w:val="1C1D1F"/>
         </w:rPr>
-        <w:t>git rm file</w:t>
+        <w:t xml:space="preserve">git rm </w:t>
+      </w:r>
+      <w:proofErr w:type="gramStart"/>
+      <w:r>
+        <w:rPr>
+          <w:rStyle w:val="pln"/>
+          <w:rFonts w:ascii="Consolas" w:hAnsi="Consolas"/>
+          <w:color w:val="1C1D1F"/>
+        </w:rPr>
+        <w:t>file</w:t>
       </w:r>
       <w:r>
         <w:rPr>
@@ -6105,6 +6223,7 @@
         </w:rPr>
         <w:t>name</w:t>
       </w:r>
+      <w:proofErr w:type="gramEnd"/>
     </w:p>
     <w:p>
       <w:pPr>
@@ -6144,7 +6263,16 @@
           <w:rFonts w:ascii="Consolas" w:hAnsi="Consolas"/>
           <w:color w:val="1C1D1F"/>
         </w:rPr>
-        <w:t>rm file</w:t>
+        <w:t xml:space="preserve">rm </w:t>
+      </w:r>
+      <w:proofErr w:type="gramStart"/>
+      <w:r>
+        <w:rPr>
+          <w:rStyle w:val="pln"/>
+          <w:rFonts w:ascii="Consolas" w:hAnsi="Consolas"/>
+          <w:color w:val="1C1D1F"/>
+        </w:rPr>
+        <w:t>file</w:t>
       </w:r>
       <w:r>
         <w:rPr>
@@ -6162,6 +6290,7 @@
         </w:rPr>
         <w:t>name</w:t>
       </w:r>
+      <w:proofErr w:type="gramEnd"/>
     </w:p>
     <w:p>
       <w:pPr>
@@ -7300,6 +7429,1261 @@
           <w:szCs w:val="27"/>
         </w:rPr>
         <w:t> to connect to GitHub over the SSH protocol.</w:t>
+      </w:r>
+    </w:p>
+    <w:p/>
+    <w:p/>
+    <w:p/>
+    <w:p/>
+    <w:p/>
+    <w:p/>
+    <w:p/>
+    <w:p/>
+    <w:p/>
+    <w:p/>
+    <w:p/>
+    <w:p>
+      <w:pPr>
+        <w:shd w:val="clear" w:color="auto" w:fill="FFFFFF"/>
+        <w:rPr>
+          <w:rFonts w:ascii="Roboto" w:hAnsi="Roboto"/>
+          <w:b/>
+          <w:bCs/>
+          <w:color w:val="1C1D1F"/>
+        </w:rPr>
+      </w:pPr>
+      <w:r>
+        <w:rPr>
+          <w:rFonts w:ascii="Roboto" w:hAnsi="Roboto"/>
+          <w:b/>
+          <w:bCs/>
+          <w:color w:val="1C1D1F"/>
+        </w:rPr>
+        <w:lastRenderedPageBreak/>
+        <w:t>Git Remote Commands</w:t>
+      </w:r>
+    </w:p>
+    <w:p>
+      <w:pPr>
+        <w:pStyle w:val="Heading4"/>
+        <w:shd w:val="clear" w:color="auto" w:fill="FFFFFF"/>
+        <w:rPr>
+          <w:rFonts w:ascii="Roboto" w:hAnsi="Roboto"/>
+          <w:b w:val="0"/>
+          <w:bCs w:val="0"/>
+          <w:color w:val="1C1D1F"/>
+          <w:sz w:val="36"/>
+          <w:szCs w:val="36"/>
+        </w:rPr>
+      </w:pPr>
+      <w:r>
+        <w:rPr>
+          <w:rFonts w:ascii="Roboto" w:hAnsi="Roboto"/>
+          <w:b w:val="0"/>
+          <w:bCs w:val="0"/>
+          <w:color w:val="1C1D1F"/>
+          <w:sz w:val="36"/>
+          <w:szCs w:val="36"/>
+        </w:rPr>
+        <w:t>Git Remote Commands</w:t>
+      </w:r>
+    </w:p>
+    <w:p>
+      <w:pPr>
+        <w:pStyle w:val="NormalWeb"/>
+        <w:shd w:val="clear" w:color="auto" w:fill="FFFFFF"/>
+        <w:spacing w:before="0" w:beforeAutospacing="0" w:after="300" w:afterAutospacing="0"/>
+        <w:rPr>
+          <w:rFonts w:ascii="Roboto" w:hAnsi="Roboto"/>
+          <w:color w:val="1C1D1F"/>
+          <w:sz w:val="27"/>
+          <w:szCs w:val="27"/>
+        </w:rPr>
+      </w:pPr>
+      <w:r>
+        <w:rPr>
+          <w:rFonts w:ascii="Roboto" w:hAnsi="Roboto"/>
+          <w:color w:val="1C1D1F"/>
+          <w:sz w:val="27"/>
+          <w:szCs w:val="27"/>
+        </w:rPr>
+        <w:t> </w:t>
+      </w:r>
+    </w:p>
+    <w:p>
+      <w:pPr>
+        <w:pStyle w:val="Heading5"/>
+        <w:shd w:val="clear" w:color="auto" w:fill="FFFFFF"/>
+        <w:rPr>
+          <w:rFonts w:ascii="Roboto" w:hAnsi="Roboto"/>
+          <w:color w:val="1C1D1F"/>
+          <w:sz w:val="36"/>
+          <w:szCs w:val="36"/>
+        </w:rPr>
+      </w:pPr>
+      <w:r>
+        <w:rPr>
+          <w:rFonts w:ascii="Roboto" w:hAnsi="Roboto"/>
+          <w:b/>
+          <w:bCs/>
+          <w:color w:val="1C1D1F"/>
+          <w:sz w:val="36"/>
+          <w:szCs w:val="36"/>
+        </w:rPr>
+        <w:t>Lecture Command Listing</w:t>
+      </w:r>
+    </w:p>
+    <w:p>
+      <w:pPr>
+        <w:pStyle w:val="HTMLPreformatted"/>
+        <w:shd w:val="clear" w:color="auto" w:fill="FFFFFF"/>
+        <w:wordWrap w:val="0"/>
+        <w:rPr>
+          <w:rStyle w:val="pln"/>
+          <w:rFonts w:ascii="Consolas" w:hAnsi="Consolas"/>
+          <w:color w:val="1C1D1F"/>
+        </w:rPr>
+      </w:pPr>
+      <w:r>
+        <w:rPr>
+          <w:rStyle w:val="pln"/>
+          <w:rFonts w:ascii="Consolas" w:hAnsi="Consolas"/>
+          <w:color w:val="1C1D1F"/>
+        </w:rPr>
+        <w:t>git status</w:t>
+      </w:r>
+    </w:p>
+    <w:p>
+      <w:pPr>
+        <w:pStyle w:val="HTMLPreformatted"/>
+        <w:shd w:val="clear" w:color="auto" w:fill="FFFFFF"/>
+        <w:wordWrap w:val="0"/>
+        <w:rPr>
+          <w:rStyle w:val="pln"/>
+          <w:rFonts w:ascii="Consolas" w:hAnsi="Consolas"/>
+          <w:color w:val="1C1D1F"/>
+        </w:rPr>
+      </w:pPr>
+      <w:r>
+        <w:rPr>
+          <w:rStyle w:val="pln"/>
+          <w:rFonts w:ascii="Consolas" w:hAnsi="Consolas"/>
+          <w:color w:val="1C1D1F"/>
+        </w:rPr>
+        <w:t xml:space="preserve">git remote add origin </w:t>
+      </w:r>
+      <w:proofErr w:type="spellStart"/>
+      <w:proofErr w:type="gramStart"/>
+      <w:r>
+        <w:rPr>
+          <w:rStyle w:val="pln"/>
+          <w:rFonts w:ascii="Consolas" w:hAnsi="Consolas"/>
+          <w:color w:val="1C1D1F"/>
+        </w:rPr>
+        <w:t>git@github</w:t>
+      </w:r>
+      <w:r>
+        <w:rPr>
+          <w:rStyle w:val="pun"/>
+          <w:rFonts w:ascii="Consolas" w:hAnsi="Consolas"/>
+          <w:color w:val="1C1D1F"/>
+        </w:rPr>
+        <w:t>.</w:t>
+      </w:r>
+      <w:r>
+        <w:rPr>
+          <w:rStyle w:val="pln"/>
+          <w:rFonts w:ascii="Consolas" w:hAnsi="Consolas"/>
+          <w:color w:val="1C1D1F"/>
+        </w:rPr>
+        <w:t>com</w:t>
+      </w:r>
+      <w:r>
+        <w:rPr>
+          <w:rStyle w:val="pun"/>
+          <w:rFonts w:ascii="Consolas" w:hAnsi="Consolas"/>
+          <w:color w:val="1C1D1F"/>
+        </w:rPr>
+        <w:t>:</w:t>
+      </w:r>
+      <w:r>
+        <w:rPr>
+          <w:rStyle w:val="pln"/>
+          <w:rFonts w:ascii="Consolas" w:hAnsi="Consolas"/>
+          <w:color w:val="1C1D1F"/>
+        </w:rPr>
+        <w:t>scm</w:t>
+      </w:r>
+      <w:r>
+        <w:rPr>
+          <w:rStyle w:val="pun"/>
+          <w:rFonts w:ascii="Consolas" w:hAnsi="Consolas"/>
+          <w:color w:val="1C1D1F"/>
+        </w:rPr>
+        <w:t>-</w:t>
+      </w:r>
+      <w:r>
+        <w:rPr>
+          <w:rStyle w:val="pln"/>
+          <w:rFonts w:ascii="Consolas" w:hAnsi="Consolas"/>
+          <w:color w:val="1C1D1F"/>
+        </w:rPr>
+        <w:t>ninja</w:t>
+      </w:r>
+      <w:proofErr w:type="spellEnd"/>
+      <w:r>
+        <w:rPr>
+          <w:rStyle w:val="pun"/>
+          <w:rFonts w:ascii="Consolas" w:hAnsi="Consolas"/>
+          <w:color w:val="1C1D1F"/>
+        </w:rPr>
+        <w:t>/</w:t>
+      </w:r>
+      <w:r>
+        <w:rPr>
+          <w:rStyle w:val="pln"/>
+          <w:rFonts w:ascii="Consolas" w:hAnsi="Consolas"/>
+          <w:color w:val="1C1D1F"/>
+        </w:rPr>
+        <w:t>git</w:t>
+      </w:r>
+      <w:r>
+        <w:rPr>
+          <w:rStyle w:val="pun"/>
+          <w:rFonts w:ascii="Consolas" w:hAnsi="Consolas"/>
+          <w:color w:val="1C1D1F"/>
+        </w:rPr>
+        <w:t>-</w:t>
+      </w:r>
+      <w:proofErr w:type="spellStart"/>
+      <w:r>
+        <w:rPr>
+          <w:rStyle w:val="pln"/>
+          <w:rFonts w:ascii="Consolas" w:hAnsi="Consolas"/>
+          <w:color w:val="1C1D1F"/>
+        </w:rPr>
+        <w:t>demo</w:t>
+      </w:r>
+      <w:r>
+        <w:rPr>
+          <w:rStyle w:val="pun"/>
+          <w:rFonts w:ascii="Consolas" w:hAnsi="Consolas"/>
+          <w:color w:val="1C1D1F"/>
+        </w:rPr>
+        <w:t>.</w:t>
+      </w:r>
+      <w:r>
+        <w:rPr>
+          <w:rStyle w:val="pln"/>
+          <w:rFonts w:ascii="Consolas" w:hAnsi="Consolas"/>
+          <w:color w:val="1C1D1F"/>
+        </w:rPr>
+        <w:t>git</w:t>
+      </w:r>
+      <w:proofErr w:type="spellEnd"/>
+      <w:proofErr w:type="gramEnd"/>
+    </w:p>
+    <w:p>
+      <w:pPr>
+        <w:pStyle w:val="HTMLPreformatted"/>
+        <w:shd w:val="clear" w:color="auto" w:fill="FFFFFF"/>
+        <w:wordWrap w:val="0"/>
+        <w:rPr>
+          <w:rStyle w:val="pln"/>
+          <w:rFonts w:ascii="Consolas" w:hAnsi="Consolas"/>
+          <w:color w:val="1C1D1F"/>
+        </w:rPr>
+      </w:pPr>
+      <w:r>
+        <w:rPr>
+          <w:rStyle w:val="pln"/>
+          <w:rFonts w:ascii="Consolas" w:hAnsi="Consolas"/>
+          <w:color w:val="1C1D1F"/>
+        </w:rPr>
+        <w:t xml:space="preserve">git </w:t>
+      </w:r>
+      <w:proofErr w:type="gramStart"/>
+      <w:r>
+        <w:rPr>
+          <w:rStyle w:val="pln"/>
+          <w:rFonts w:ascii="Consolas" w:hAnsi="Consolas"/>
+          <w:color w:val="1C1D1F"/>
+        </w:rPr>
+        <w:t xml:space="preserve">remote </w:t>
+      </w:r>
+      <w:r>
+        <w:rPr>
+          <w:rStyle w:val="pun"/>
+          <w:rFonts w:ascii="Consolas" w:hAnsi="Consolas"/>
+          <w:color w:val="1C1D1F"/>
+        </w:rPr>
+        <w:t>-</w:t>
+      </w:r>
+      <w:r>
+        <w:rPr>
+          <w:rStyle w:val="pln"/>
+          <w:rFonts w:ascii="Consolas" w:hAnsi="Consolas"/>
+          <w:color w:val="1C1D1F"/>
+        </w:rPr>
+        <w:t>v</w:t>
+      </w:r>
+      <w:proofErr w:type="gramEnd"/>
+    </w:p>
+    <w:p>
+      <w:pPr>
+        <w:pStyle w:val="HTMLPreformatted"/>
+        <w:shd w:val="clear" w:color="auto" w:fill="FFFFFF"/>
+        <w:wordWrap w:val="0"/>
+        <w:rPr>
+          <w:rStyle w:val="pln"/>
+          <w:rFonts w:ascii="Consolas" w:hAnsi="Consolas"/>
+          <w:color w:val="1C1D1F"/>
+        </w:rPr>
+      </w:pPr>
+      <w:r>
+        <w:rPr>
+          <w:rStyle w:val="pln"/>
+          <w:rFonts w:ascii="Consolas" w:hAnsi="Consolas"/>
+          <w:color w:val="1C1D1F"/>
+        </w:rPr>
+        <w:t xml:space="preserve">git push </w:t>
+      </w:r>
+      <w:r>
+        <w:rPr>
+          <w:rStyle w:val="pun"/>
+          <w:rFonts w:ascii="Consolas" w:hAnsi="Consolas"/>
+          <w:color w:val="1C1D1F"/>
+        </w:rPr>
+        <w:t>-</w:t>
+      </w:r>
+      <w:r>
+        <w:rPr>
+          <w:rStyle w:val="pln"/>
+          <w:rFonts w:ascii="Consolas" w:hAnsi="Consolas"/>
+          <w:color w:val="1C1D1F"/>
+        </w:rPr>
+        <w:t>u origin master</w:t>
+      </w:r>
+    </w:p>
+    <w:p>
+      <w:pPr>
+        <w:pStyle w:val="HTMLPreformatted"/>
+        <w:shd w:val="clear" w:color="auto" w:fill="FFFFFF"/>
+        <w:wordWrap w:val="0"/>
+        <w:rPr>
+          <w:rStyle w:val="pln"/>
+          <w:rFonts w:ascii="Consolas" w:hAnsi="Consolas"/>
+          <w:color w:val="1C1D1F"/>
+        </w:rPr>
+      </w:pPr>
+      <w:r>
+        <w:rPr>
+          <w:rStyle w:val="pln"/>
+          <w:rFonts w:ascii="Consolas" w:hAnsi="Consolas"/>
+          <w:color w:val="1C1D1F"/>
+        </w:rPr>
+        <w:t>git push origin master</w:t>
+      </w:r>
+    </w:p>
+    <w:p>
+      <w:pPr>
+        <w:pStyle w:val="HTMLPreformatted"/>
+        <w:shd w:val="clear" w:color="auto" w:fill="FFFFFF"/>
+        <w:wordWrap w:val="0"/>
+        <w:rPr>
+          <w:rStyle w:val="pln"/>
+          <w:rFonts w:ascii="Consolas" w:hAnsi="Consolas"/>
+          <w:color w:val="1C1D1F"/>
+        </w:rPr>
+      </w:pPr>
+      <w:r>
+        <w:rPr>
+          <w:rStyle w:val="pln"/>
+          <w:rFonts w:ascii="Consolas" w:hAnsi="Consolas"/>
+          <w:color w:val="1C1D1F"/>
+        </w:rPr>
+        <w:t>ls</w:t>
+      </w:r>
+    </w:p>
+    <w:p>
+      <w:pPr>
+        <w:pStyle w:val="HTMLPreformatted"/>
+        <w:shd w:val="clear" w:color="auto" w:fill="FFFFFF"/>
+        <w:wordWrap w:val="0"/>
+        <w:rPr>
+          <w:rStyle w:val="pln"/>
+          <w:rFonts w:ascii="Consolas" w:hAnsi="Consolas"/>
+          <w:color w:val="1C1D1F"/>
+        </w:rPr>
+      </w:pPr>
+      <w:r>
+        <w:rPr>
+          <w:rStyle w:val="pln"/>
+          <w:rFonts w:ascii="Consolas" w:hAnsi="Consolas"/>
+          <w:color w:val="1C1D1F"/>
+        </w:rPr>
+        <w:t>cd web</w:t>
+      </w:r>
+      <w:r>
+        <w:rPr>
+          <w:rStyle w:val="pun"/>
+          <w:rFonts w:ascii="Consolas" w:hAnsi="Consolas"/>
+          <w:color w:val="1C1D1F"/>
+        </w:rPr>
+        <w:t>/</w:t>
+      </w:r>
+    </w:p>
+    <w:p>
+      <w:pPr>
+        <w:pStyle w:val="HTMLPreformatted"/>
+        <w:shd w:val="clear" w:color="auto" w:fill="FFFFFF"/>
+        <w:wordWrap w:val="0"/>
+        <w:rPr>
+          <w:rStyle w:val="pln"/>
+          <w:rFonts w:ascii="Consolas" w:hAnsi="Consolas"/>
+          <w:color w:val="1C1D1F"/>
+        </w:rPr>
+      </w:pPr>
+      <w:r>
+        <w:rPr>
+          <w:rStyle w:val="pln"/>
+          <w:rFonts w:ascii="Consolas" w:hAnsi="Consolas"/>
+          <w:color w:val="1C1D1F"/>
+        </w:rPr>
+        <w:t>mate index</w:t>
+      </w:r>
+      <w:r>
+        <w:rPr>
+          <w:rStyle w:val="pun"/>
+          <w:rFonts w:ascii="Consolas" w:hAnsi="Consolas"/>
+          <w:color w:val="1C1D1F"/>
+        </w:rPr>
+        <w:t>.</w:t>
+      </w:r>
+      <w:r>
+        <w:rPr>
+          <w:rStyle w:val="pln"/>
+          <w:rFonts w:ascii="Consolas" w:hAnsi="Consolas"/>
+          <w:color w:val="1C1D1F"/>
+        </w:rPr>
+        <w:t>html</w:t>
+      </w:r>
+    </w:p>
+    <w:p>
+      <w:pPr>
+        <w:pStyle w:val="HTMLPreformatted"/>
+        <w:shd w:val="clear" w:color="auto" w:fill="FFFFFF"/>
+        <w:wordWrap w:val="0"/>
+        <w:rPr>
+          <w:rStyle w:val="pln"/>
+          <w:rFonts w:ascii="Consolas" w:hAnsi="Consolas"/>
+          <w:color w:val="1C1D1F"/>
+        </w:rPr>
+      </w:pPr>
+      <w:r>
+        <w:rPr>
+          <w:rStyle w:val="pln"/>
+          <w:rFonts w:ascii="Consolas" w:hAnsi="Consolas"/>
+          <w:color w:val="1C1D1F"/>
+        </w:rPr>
+        <w:t>clear</w:t>
+      </w:r>
+    </w:p>
+    <w:p>
+      <w:pPr>
+        <w:pStyle w:val="HTMLPreformatted"/>
+        <w:shd w:val="clear" w:color="auto" w:fill="FFFFFF"/>
+        <w:wordWrap w:val="0"/>
+        <w:rPr>
+          <w:rStyle w:val="pln"/>
+          <w:rFonts w:ascii="Consolas" w:hAnsi="Consolas"/>
+          <w:color w:val="1C1D1F"/>
+        </w:rPr>
+      </w:pPr>
+      <w:r>
+        <w:rPr>
+          <w:rStyle w:val="pln"/>
+          <w:rFonts w:ascii="Consolas" w:hAnsi="Consolas"/>
+          <w:color w:val="1C1D1F"/>
+        </w:rPr>
+        <w:t xml:space="preserve">git commit </w:t>
+      </w:r>
+      <w:r>
+        <w:rPr>
+          <w:rStyle w:val="pun"/>
+          <w:rFonts w:ascii="Consolas" w:hAnsi="Consolas"/>
+          <w:color w:val="1C1D1F"/>
+        </w:rPr>
+        <w:t>-</w:t>
+      </w:r>
+      <w:r>
+        <w:rPr>
+          <w:rStyle w:val="pln"/>
+          <w:rFonts w:ascii="Consolas" w:hAnsi="Consolas"/>
+          <w:color w:val="1C1D1F"/>
+        </w:rPr>
+        <w:t xml:space="preserve">am </w:t>
+      </w:r>
+      <w:r>
+        <w:rPr>
+          <w:rStyle w:val="str"/>
+          <w:rFonts w:ascii="Consolas" w:eastAsiaTheme="majorEastAsia" w:hAnsi="Consolas"/>
+          <w:color w:val="2D907F"/>
+        </w:rPr>
+        <w:t>"Updating index page for GH"</w:t>
+      </w:r>
+    </w:p>
+    <w:p>
+      <w:pPr>
+        <w:pStyle w:val="HTMLPreformatted"/>
+        <w:shd w:val="clear" w:color="auto" w:fill="FFFFFF"/>
+        <w:wordWrap w:val="0"/>
+        <w:rPr>
+          <w:rStyle w:val="pln"/>
+          <w:rFonts w:ascii="Consolas" w:hAnsi="Consolas"/>
+          <w:color w:val="1C1D1F"/>
+        </w:rPr>
+      </w:pPr>
+      <w:r>
+        <w:rPr>
+          <w:rStyle w:val="pln"/>
+          <w:rFonts w:ascii="Consolas" w:hAnsi="Consolas"/>
+          <w:color w:val="1C1D1F"/>
+        </w:rPr>
+        <w:t>git status</w:t>
+      </w:r>
+    </w:p>
+    <w:p>
+      <w:pPr>
+        <w:pStyle w:val="HTMLPreformatted"/>
+        <w:shd w:val="clear" w:color="auto" w:fill="FFFFFF"/>
+        <w:wordWrap w:val="0"/>
+        <w:rPr>
+          <w:rStyle w:val="pln"/>
+          <w:rFonts w:ascii="Consolas" w:hAnsi="Consolas"/>
+          <w:color w:val="1C1D1F"/>
+        </w:rPr>
+      </w:pPr>
+      <w:r>
+        <w:rPr>
+          <w:rStyle w:val="pln"/>
+          <w:rFonts w:ascii="Consolas" w:hAnsi="Consolas"/>
+          <w:color w:val="1C1D1F"/>
+        </w:rPr>
+        <w:t>git pull origin master</w:t>
+      </w:r>
+    </w:p>
+    <w:p>
+      <w:pPr>
+        <w:pStyle w:val="HTMLPreformatted"/>
+        <w:shd w:val="clear" w:color="auto" w:fill="FFFFFF"/>
+        <w:wordWrap w:val="0"/>
+        <w:rPr>
+          <w:rFonts w:ascii="Consolas" w:hAnsi="Consolas"/>
+          <w:color w:val="3E4143"/>
+        </w:rPr>
+      </w:pPr>
+      <w:r>
+        <w:rPr>
+          <w:rStyle w:val="pln"/>
+          <w:rFonts w:ascii="Consolas" w:hAnsi="Consolas"/>
+          <w:color w:val="1C1D1F"/>
+        </w:rPr>
+        <w:t>git push origin master</w:t>
+      </w:r>
+    </w:p>
+    <w:p>
+      <w:pPr>
+        <w:pStyle w:val="NormalWeb"/>
+        <w:shd w:val="clear" w:color="auto" w:fill="FFFFFF"/>
+        <w:spacing w:before="0" w:beforeAutospacing="0" w:after="300" w:afterAutospacing="0"/>
+        <w:rPr>
+          <w:rFonts w:ascii="Roboto" w:hAnsi="Roboto"/>
+          <w:color w:val="1C1D1F"/>
+          <w:sz w:val="27"/>
+          <w:szCs w:val="27"/>
+        </w:rPr>
+      </w:pPr>
+      <w:r>
+        <w:rPr>
+          <w:rFonts w:ascii="Roboto" w:hAnsi="Roboto"/>
+          <w:color w:val="1C1D1F"/>
+          <w:sz w:val="27"/>
+          <w:szCs w:val="27"/>
+        </w:rPr>
+        <w:t> </w:t>
+      </w:r>
+    </w:p>
+    <w:p>
+      <w:pPr>
+        <w:pStyle w:val="Heading5"/>
+        <w:shd w:val="clear" w:color="auto" w:fill="FFFFFF"/>
+        <w:rPr>
+          <w:rFonts w:ascii="Roboto" w:hAnsi="Roboto"/>
+          <w:color w:val="1C1D1F"/>
+          <w:sz w:val="36"/>
+          <w:szCs w:val="36"/>
+        </w:rPr>
+      </w:pPr>
+      <w:r>
+        <w:rPr>
+          <w:rFonts w:ascii="Roboto" w:hAnsi="Roboto"/>
+          <w:b/>
+          <w:bCs/>
+          <w:color w:val="1C1D1F"/>
+          <w:sz w:val="36"/>
+          <w:szCs w:val="36"/>
+        </w:rPr>
+        <w:t>Command Reference</w:t>
+      </w:r>
+    </w:p>
+    <w:p>
+      <w:pPr>
+        <w:pStyle w:val="NormalWeb"/>
+        <w:shd w:val="clear" w:color="auto" w:fill="FFFFFF"/>
+        <w:spacing w:before="0" w:beforeAutospacing="0" w:after="300" w:afterAutospacing="0"/>
+        <w:rPr>
+          <w:rFonts w:ascii="Roboto" w:hAnsi="Roboto"/>
+          <w:color w:val="1C1D1F"/>
+          <w:sz w:val="27"/>
+          <w:szCs w:val="27"/>
+        </w:rPr>
+      </w:pPr>
+      <w:r>
+        <w:rPr>
+          <w:rFonts w:ascii="Roboto" w:hAnsi="Roboto"/>
+          <w:color w:val="1C1D1F"/>
+          <w:sz w:val="27"/>
+          <w:szCs w:val="27"/>
+        </w:rPr>
+        <w:t>Creating a remote repository reference</w:t>
+      </w:r>
+    </w:p>
+    <w:p>
+      <w:pPr>
+        <w:pStyle w:val="HTMLPreformatted"/>
+        <w:shd w:val="clear" w:color="auto" w:fill="FFFFFF"/>
+        <w:wordWrap w:val="0"/>
+        <w:rPr>
+          <w:rFonts w:ascii="Consolas" w:hAnsi="Consolas"/>
+          <w:color w:val="3E4143"/>
+        </w:rPr>
+      </w:pPr>
+      <w:r>
+        <w:rPr>
+          <w:rStyle w:val="pln"/>
+          <w:rFonts w:ascii="Consolas" w:hAnsi="Consolas"/>
+          <w:color w:val="1C1D1F"/>
+        </w:rPr>
+        <w:t>git remote add remote</w:t>
+      </w:r>
+      <w:r>
+        <w:rPr>
+          <w:rStyle w:val="pun"/>
+          <w:rFonts w:ascii="Consolas" w:hAnsi="Consolas"/>
+          <w:color w:val="1C1D1F"/>
+        </w:rPr>
+        <w:t>-</w:t>
+      </w:r>
+      <w:r>
+        <w:rPr>
+          <w:rStyle w:val="pln"/>
+          <w:rFonts w:ascii="Consolas" w:hAnsi="Consolas"/>
+          <w:color w:val="1C1D1F"/>
+        </w:rPr>
+        <w:t>name remote</w:t>
+      </w:r>
+      <w:r>
+        <w:rPr>
+          <w:rStyle w:val="pun"/>
+          <w:rFonts w:ascii="Consolas" w:hAnsi="Consolas"/>
+          <w:color w:val="1C1D1F"/>
+        </w:rPr>
+        <w:t>-</w:t>
+      </w:r>
+      <w:r>
+        <w:rPr>
+          <w:rStyle w:val="pln"/>
+          <w:rFonts w:ascii="Consolas" w:hAnsi="Consolas"/>
+          <w:color w:val="1C1D1F"/>
+        </w:rPr>
+        <w:t>repository</w:t>
+      </w:r>
+      <w:r>
+        <w:rPr>
+          <w:rStyle w:val="pun"/>
+          <w:rFonts w:ascii="Consolas" w:hAnsi="Consolas"/>
+          <w:color w:val="1C1D1F"/>
+        </w:rPr>
+        <w:t>-</w:t>
+      </w:r>
+      <w:r>
+        <w:rPr>
+          <w:rStyle w:val="pln"/>
+          <w:rFonts w:ascii="Consolas" w:hAnsi="Consolas"/>
+          <w:color w:val="1C1D1F"/>
+        </w:rPr>
+        <w:t>location</w:t>
+      </w:r>
+    </w:p>
+    <w:p>
+      <w:pPr>
+        <w:pStyle w:val="NormalWeb"/>
+        <w:shd w:val="clear" w:color="auto" w:fill="FFFFFF"/>
+        <w:spacing w:before="0" w:beforeAutospacing="0" w:after="0" w:afterAutospacing="0"/>
+        <w:rPr>
+          <w:rFonts w:ascii="Roboto" w:hAnsi="Roboto"/>
+          <w:color w:val="1C1D1F"/>
+          <w:sz w:val="27"/>
+          <w:szCs w:val="27"/>
+        </w:rPr>
+      </w:pPr>
+      <w:r>
+        <w:rPr>
+          <w:rFonts w:ascii="Roboto" w:hAnsi="Roboto"/>
+          <w:color w:val="1C1D1F"/>
+          <w:sz w:val="27"/>
+          <w:szCs w:val="27"/>
+        </w:rPr>
+        <w:t>Using </w:t>
+      </w:r>
+      <w:r>
+        <w:rPr>
+          <w:rStyle w:val="Strong"/>
+          <w:rFonts w:ascii="Roboto" w:hAnsi="Roboto"/>
+          <w:color w:val="1C1D1F"/>
+          <w:sz w:val="27"/>
+          <w:szCs w:val="27"/>
+        </w:rPr>
+        <w:t>git remote add</w:t>
+      </w:r>
+      <w:r>
+        <w:rPr>
+          <w:rFonts w:ascii="Roboto" w:hAnsi="Roboto"/>
+          <w:color w:val="1C1D1F"/>
+          <w:sz w:val="27"/>
+          <w:szCs w:val="27"/>
+        </w:rPr>
+        <w:t> command allows us to associate a remote repository. Normally, you want to paste in the full URL for the remote repository given to you by your Git host (GitHub). By convention, the first or primary remote repository is named </w:t>
+      </w:r>
+      <w:r>
+        <w:rPr>
+          <w:rStyle w:val="Emphasis"/>
+          <w:rFonts w:ascii="Roboto" w:hAnsi="Roboto"/>
+          <w:color w:val="1C1D1F"/>
+          <w:sz w:val="27"/>
+          <w:szCs w:val="27"/>
+        </w:rPr>
+        <w:t>origin</w:t>
+      </w:r>
+      <w:r>
+        <w:rPr>
+          <w:rFonts w:ascii="Roboto" w:hAnsi="Roboto"/>
+          <w:color w:val="1C1D1F"/>
+          <w:sz w:val="27"/>
+          <w:szCs w:val="27"/>
+        </w:rPr>
+        <w:t>.</w:t>
+      </w:r>
+    </w:p>
+    <w:p>
+      <w:pPr>
+        <w:pStyle w:val="NormalWeb"/>
+        <w:shd w:val="clear" w:color="auto" w:fill="FFFFFF"/>
+        <w:spacing w:before="0" w:beforeAutospacing="0" w:after="300" w:afterAutospacing="0"/>
+        <w:rPr>
+          <w:rFonts w:ascii="Roboto" w:hAnsi="Roboto"/>
+          <w:color w:val="1C1D1F"/>
+          <w:sz w:val="27"/>
+          <w:szCs w:val="27"/>
+        </w:rPr>
+      </w:pPr>
+      <w:r>
+        <w:rPr>
+          <w:rFonts w:ascii="Roboto" w:hAnsi="Roboto"/>
+          <w:color w:val="1C1D1F"/>
+          <w:sz w:val="27"/>
+          <w:szCs w:val="27"/>
+        </w:rPr>
+        <w:t>List Git's Remotes</w:t>
+      </w:r>
+    </w:p>
+    <w:p>
+      <w:pPr>
+        <w:pStyle w:val="HTMLPreformatted"/>
+        <w:shd w:val="clear" w:color="auto" w:fill="FFFFFF"/>
+        <w:wordWrap w:val="0"/>
+        <w:rPr>
+          <w:rFonts w:ascii="Consolas" w:hAnsi="Consolas"/>
+          <w:color w:val="3E4143"/>
+        </w:rPr>
+      </w:pPr>
+      <w:r>
+        <w:rPr>
+          <w:rStyle w:val="pln"/>
+          <w:rFonts w:ascii="Consolas" w:hAnsi="Consolas"/>
+          <w:color w:val="1C1D1F"/>
+        </w:rPr>
+        <w:t xml:space="preserve">git </w:t>
+      </w:r>
+      <w:proofErr w:type="gramStart"/>
+      <w:r>
+        <w:rPr>
+          <w:rStyle w:val="pln"/>
+          <w:rFonts w:ascii="Consolas" w:hAnsi="Consolas"/>
+          <w:color w:val="1C1D1F"/>
+        </w:rPr>
+        <w:t xml:space="preserve">remote </w:t>
+      </w:r>
+      <w:r>
+        <w:rPr>
+          <w:rStyle w:val="pun"/>
+          <w:rFonts w:ascii="Consolas" w:hAnsi="Consolas"/>
+          <w:color w:val="1C1D1F"/>
+        </w:rPr>
+        <w:t>-</w:t>
+      </w:r>
+      <w:r>
+        <w:rPr>
+          <w:rStyle w:val="pln"/>
+          <w:rFonts w:ascii="Consolas" w:hAnsi="Consolas"/>
+          <w:color w:val="1C1D1F"/>
+        </w:rPr>
+        <w:t>v</w:t>
+      </w:r>
+      <w:proofErr w:type="gramEnd"/>
+    </w:p>
+    <w:p>
+      <w:pPr>
+        <w:pStyle w:val="NormalWeb"/>
+        <w:shd w:val="clear" w:color="auto" w:fill="FFFFFF"/>
+        <w:spacing w:before="0" w:beforeAutospacing="0" w:after="0" w:afterAutospacing="0"/>
+        <w:rPr>
+          <w:rFonts w:ascii="Roboto" w:hAnsi="Roboto"/>
+          <w:color w:val="1C1D1F"/>
+          <w:sz w:val="27"/>
+          <w:szCs w:val="27"/>
+        </w:rPr>
+      </w:pPr>
+      <w:r>
+        <w:rPr>
+          <w:rFonts w:ascii="Roboto" w:hAnsi="Roboto"/>
+          <w:color w:val="1C1D1F"/>
+          <w:sz w:val="27"/>
+          <w:szCs w:val="27"/>
+        </w:rPr>
+        <w:t>The </w:t>
+      </w:r>
+      <w:r>
+        <w:rPr>
+          <w:rStyle w:val="Strong"/>
+          <w:rFonts w:ascii="Roboto" w:hAnsi="Roboto"/>
+          <w:color w:val="1C1D1F"/>
+          <w:sz w:val="27"/>
+          <w:szCs w:val="27"/>
+        </w:rPr>
+        <w:t>git remote</w:t>
+      </w:r>
+      <w:r>
+        <w:rPr>
+          <w:rFonts w:ascii="Roboto" w:hAnsi="Roboto"/>
+          <w:color w:val="1C1D1F"/>
+          <w:sz w:val="27"/>
+          <w:szCs w:val="27"/>
+        </w:rPr>
+        <w:t> command lists the names of all the remote repositories and the -v parameter (verbose) will display the full URL of the remote repository for each remote name listed</w:t>
+      </w:r>
+    </w:p>
+    <w:p>
+      <w:pPr>
+        <w:pStyle w:val="NormalWeb"/>
+        <w:shd w:val="clear" w:color="auto" w:fill="FFFFFF"/>
+        <w:spacing w:before="0" w:beforeAutospacing="0" w:after="300" w:afterAutospacing="0"/>
+        <w:rPr>
+          <w:rFonts w:ascii="Roboto" w:hAnsi="Roboto"/>
+          <w:color w:val="1C1D1F"/>
+          <w:sz w:val="27"/>
+          <w:szCs w:val="27"/>
+        </w:rPr>
+      </w:pPr>
+      <w:r>
+        <w:rPr>
+          <w:rFonts w:ascii="Roboto" w:hAnsi="Roboto"/>
+          <w:color w:val="1C1D1F"/>
+          <w:sz w:val="27"/>
+          <w:szCs w:val="27"/>
+        </w:rPr>
+        <w:t>Send Changes to Remote</w:t>
+      </w:r>
+    </w:p>
+    <w:p>
+      <w:pPr>
+        <w:pStyle w:val="HTMLPreformatted"/>
+        <w:shd w:val="clear" w:color="auto" w:fill="FFFFFF"/>
+        <w:wordWrap w:val="0"/>
+        <w:rPr>
+          <w:rStyle w:val="pln"/>
+          <w:rFonts w:ascii="Consolas" w:hAnsi="Consolas"/>
+          <w:color w:val="1C1D1F"/>
+        </w:rPr>
+      </w:pPr>
+      <w:r>
+        <w:rPr>
+          <w:rStyle w:val="pln"/>
+          <w:rFonts w:ascii="Consolas" w:hAnsi="Consolas"/>
+          <w:color w:val="1C1D1F"/>
+        </w:rPr>
+        <w:t xml:space="preserve">git push </w:t>
+      </w:r>
+      <w:r>
+        <w:rPr>
+          <w:rStyle w:val="pun"/>
+          <w:rFonts w:ascii="Consolas" w:hAnsi="Consolas"/>
+          <w:color w:val="1C1D1F"/>
+        </w:rPr>
+        <w:t>-</w:t>
+      </w:r>
+      <w:r>
+        <w:rPr>
+          <w:rStyle w:val="pln"/>
+          <w:rFonts w:ascii="Consolas" w:hAnsi="Consolas"/>
+          <w:color w:val="1C1D1F"/>
+        </w:rPr>
+        <w:t>u remote</w:t>
+      </w:r>
+      <w:r>
+        <w:rPr>
+          <w:rStyle w:val="pun"/>
+          <w:rFonts w:ascii="Consolas" w:hAnsi="Consolas"/>
+          <w:color w:val="1C1D1F"/>
+        </w:rPr>
+        <w:t>-</w:t>
+      </w:r>
+      <w:r>
+        <w:rPr>
+          <w:rStyle w:val="pln"/>
+          <w:rFonts w:ascii="Consolas" w:hAnsi="Consolas"/>
+          <w:color w:val="1C1D1F"/>
+        </w:rPr>
+        <w:t>name branch</w:t>
+      </w:r>
+      <w:r>
+        <w:rPr>
+          <w:rStyle w:val="pun"/>
+          <w:rFonts w:ascii="Consolas" w:hAnsi="Consolas"/>
+          <w:color w:val="1C1D1F"/>
+        </w:rPr>
+        <w:t>-</w:t>
+      </w:r>
+      <w:r>
+        <w:rPr>
+          <w:rStyle w:val="pln"/>
+          <w:rFonts w:ascii="Consolas" w:hAnsi="Consolas"/>
+          <w:color w:val="1C1D1F"/>
+        </w:rPr>
+        <w:t>name</w:t>
+      </w:r>
+    </w:p>
+    <w:p>
+      <w:pPr>
+        <w:pStyle w:val="HTMLPreformatted"/>
+        <w:shd w:val="clear" w:color="auto" w:fill="FFFFFF"/>
+        <w:wordWrap w:val="0"/>
+        <w:rPr>
+          <w:rFonts w:ascii="Consolas" w:hAnsi="Consolas"/>
+          <w:color w:val="3E4143"/>
+        </w:rPr>
+      </w:pPr>
+      <w:r>
+        <w:rPr>
+          <w:rStyle w:val="pln"/>
+          <w:rFonts w:ascii="Consolas" w:hAnsi="Consolas"/>
+          <w:color w:val="1C1D1F"/>
+        </w:rPr>
+        <w:t>git push remote</w:t>
+      </w:r>
+      <w:r>
+        <w:rPr>
+          <w:rStyle w:val="pun"/>
+          <w:rFonts w:ascii="Consolas" w:hAnsi="Consolas"/>
+          <w:color w:val="1C1D1F"/>
+        </w:rPr>
+        <w:t>-</w:t>
+      </w:r>
+      <w:r>
+        <w:rPr>
+          <w:rStyle w:val="pln"/>
+          <w:rFonts w:ascii="Consolas" w:hAnsi="Consolas"/>
+          <w:color w:val="1C1D1F"/>
+        </w:rPr>
+        <w:t>name branch</w:t>
+      </w:r>
+      <w:r>
+        <w:rPr>
+          <w:rStyle w:val="pun"/>
+          <w:rFonts w:ascii="Consolas" w:hAnsi="Consolas"/>
+          <w:color w:val="1C1D1F"/>
+        </w:rPr>
+        <w:t>-</w:t>
+      </w:r>
+      <w:r>
+        <w:rPr>
+          <w:rStyle w:val="pln"/>
+          <w:rFonts w:ascii="Consolas" w:hAnsi="Consolas"/>
+          <w:color w:val="1C1D1F"/>
+        </w:rPr>
+        <w:t>name</w:t>
+      </w:r>
+    </w:p>
+    <w:p>
+      <w:pPr>
+        <w:pStyle w:val="NormalWeb"/>
+        <w:shd w:val="clear" w:color="auto" w:fill="FFFFFF"/>
+        <w:spacing w:before="0" w:beforeAutospacing="0" w:after="0" w:afterAutospacing="0"/>
+        <w:rPr>
+          <w:rFonts w:ascii="Roboto" w:hAnsi="Roboto"/>
+          <w:color w:val="1C1D1F"/>
+          <w:sz w:val="27"/>
+          <w:szCs w:val="27"/>
+        </w:rPr>
+      </w:pPr>
+      <w:r>
+        <w:rPr>
+          <w:rFonts w:ascii="Roboto" w:hAnsi="Roboto"/>
+          <w:color w:val="1C1D1F"/>
+          <w:sz w:val="27"/>
+          <w:szCs w:val="27"/>
+        </w:rPr>
+        <w:t>The </w:t>
+      </w:r>
+      <w:r>
+        <w:rPr>
+          <w:rStyle w:val="Strong"/>
+          <w:rFonts w:ascii="Roboto" w:hAnsi="Roboto"/>
+          <w:color w:val="1C1D1F"/>
+          <w:sz w:val="27"/>
+          <w:szCs w:val="27"/>
+        </w:rPr>
+        <w:t>git push</w:t>
+      </w:r>
+      <w:r>
+        <w:rPr>
+          <w:rFonts w:ascii="Roboto" w:hAnsi="Roboto"/>
+          <w:color w:val="1C1D1F"/>
+          <w:sz w:val="27"/>
+          <w:szCs w:val="27"/>
+        </w:rPr>
+        <w:t> sends all your local changes (commits) on branch </w:t>
+      </w:r>
+      <w:r>
+        <w:rPr>
+          <w:rStyle w:val="Emphasis"/>
+          <w:rFonts w:ascii="Roboto" w:hAnsi="Roboto"/>
+          <w:color w:val="1C1D1F"/>
+          <w:sz w:val="27"/>
+          <w:szCs w:val="27"/>
+        </w:rPr>
+        <w:t>branch-name</w:t>
+      </w:r>
+      <w:r>
+        <w:rPr>
+          <w:rFonts w:ascii="Roboto" w:hAnsi="Roboto"/>
+          <w:color w:val="1C1D1F"/>
+          <w:sz w:val="27"/>
+          <w:szCs w:val="27"/>
+        </w:rPr>
+        <w:t> to the remote named </w:t>
+      </w:r>
+      <w:r>
+        <w:rPr>
+          <w:rStyle w:val="Emphasis"/>
+          <w:rFonts w:ascii="Roboto" w:hAnsi="Roboto"/>
+          <w:color w:val="1C1D1F"/>
+          <w:sz w:val="27"/>
+          <w:szCs w:val="27"/>
+        </w:rPr>
+        <w:t>remote-name</w:t>
+      </w:r>
+      <w:r>
+        <w:rPr>
+          <w:rFonts w:ascii="Roboto" w:hAnsi="Roboto"/>
+          <w:color w:val="1C1D1F"/>
+          <w:sz w:val="27"/>
+          <w:szCs w:val="27"/>
+        </w:rPr>
+        <w:t>. The </w:t>
+      </w:r>
+      <w:r>
+        <w:rPr>
+          <w:rStyle w:val="Strong"/>
+          <w:rFonts w:ascii="Roboto" w:hAnsi="Roboto"/>
+          <w:color w:val="1C1D1F"/>
+          <w:sz w:val="27"/>
+          <w:szCs w:val="27"/>
+        </w:rPr>
+        <w:t>-u</w:t>
+      </w:r>
+      <w:r>
+        <w:rPr>
+          <w:rFonts w:ascii="Roboto" w:hAnsi="Roboto"/>
+          <w:color w:val="1C1D1F"/>
+          <w:sz w:val="27"/>
+          <w:szCs w:val="27"/>
+        </w:rPr>
+        <w:t> parameter is needed the first time you push a branch to the remote.</w:t>
+      </w:r>
+    </w:p>
+    <w:p>
+      <w:pPr>
+        <w:pStyle w:val="NormalWeb"/>
+        <w:shd w:val="clear" w:color="auto" w:fill="FFFFFF"/>
+        <w:spacing w:before="0" w:beforeAutospacing="0" w:after="300" w:afterAutospacing="0"/>
+        <w:rPr>
+          <w:rFonts w:ascii="Roboto" w:hAnsi="Roboto"/>
+          <w:color w:val="1C1D1F"/>
+          <w:sz w:val="27"/>
+          <w:szCs w:val="27"/>
+        </w:rPr>
+      </w:pPr>
+      <w:r>
+        <w:rPr>
+          <w:rFonts w:ascii="Roboto" w:hAnsi="Roboto"/>
+          <w:color w:val="1C1D1F"/>
+          <w:sz w:val="27"/>
+          <w:szCs w:val="27"/>
+        </w:rPr>
+        <w:t>Receive Changes from Remote</w:t>
+      </w:r>
+    </w:p>
+    <w:p>
+      <w:pPr>
+        <w:pStyle w:val="HTMLPreformatted"/>
+        <w:shd w:val="clear" w:color="auto" w:fill="FFFFFF"/>
+        <w:wordWrap w:val="0"/>
+        <w:rPr>
+          <w:rFonts w:ascii="Consolas" w:hAnsi="Consolas"/>
+          <w:color w:val="3E4143"/>
+        </w:rPr>
+      </w:pPr>
+      <w:r>
+        <w:rPr>
+          <w:rStyle w:val="pln"/>
+          <w:rFonts w:ascii="Consolas" w:hAnsi="Consolas"/>
+          <w:color w:val="1C1D1F"/>
+        </w:rPr>
+        <w:lastRenderedPageBreak/>
+        <w:t>git pull remote</w:t>
+      </w:r>
+      <w:r>
+        <w:rPr>
+          <w:rStyle w:val="pun"/>
+          <w:rFonts w:ascii="Consolas" w:hAnsi="Consolas"/>
+          <w:color w:val="1C1D1F"/>
+        </w:rPr>
+        <w:t>-</w:t>
+      </w:r>
+      <w:r>
+        <w:rPr>
+          <w:rStyle w:val="pln"/>
+          <w:rFonts w:ascii="Consolas" w:hAnsi="Consolas"/>
+          <w:color w:val="1C1D1F"/>
+        </w:rPr>
+        <w:t>name branch</w:t>
+      </w:r>
+      <w:r>
+        <w:rPr>
+          <w:rStyle w:val="pun"/>
+          <w:rFonts w:ascii="Consolas" w:hAnsi="Consolas"/>
+          <w:color w:val="1C1D1F"/>
+        </w:rPr>
+        <w:t>-</w:t>
+      </w:r>
+      <w:r>
+        <w:rPr>
+          <w:rStyle w:val="pln"/>
+          <w:rFonts w:ascii="Consolas" w:hAnsi="Consolas"/>
+          <w:color w:val="1C1D1F"/>
+        </w:rPr>
+        <w:t>name</w:t>
+      </w:r>
+    </w:p>
+    <w:p>
+      <w:pPr>
+        <w:pStyle w:val="NormalWeb"/>
+        <w:shd w:val="clear" w:color="auto" w:fill="FFFFFF"/>
+        <w:spacing w:before="0" w:beforeAutospacing="0" w:after="0" w:afterAutospacing="0"/>
+        <w:rPr>
+          <w:rFonts w:ascii="Roboto" w:hAnsi="Roboto"/>
+          <w:color w:val="1C1D1F"/>
+          <w:sz w:val="27"/>
+          <w:szCs w:val="27"/>
+        </w:rPr>
+      </w:pPr>
+      <w:r>
+        <w:rPr>
+          <w:rFonts w:ascii="Roboto" w:hAnsi="Roboto"/>
+          <w:color w:val="1C1D1F"/>
+          <w:sz w:val="27"/>
+          <w:szCs w:val="27"/>
+        </w:rPr>
+        <w:t>The </w:t>
+      </w:r>
+      <w:r>
+        <w:rPr>
+          <w:rStyle w:val="Strong"/>
+          <w:rFonts w:ascii="Roboto" w:hAnsi="Roboto"/>
+          <w:color w:val="1C1D1F"/>
+          <w:sz w:val="27"/>
+          <w:szCs w:val="27"/>
+        </w:rPr>
+        <w:t>git pull</w:t>
+      </w:r>
+      <w:r>
+        <w:rPr>
+          <w:rFonts w:ascii="Roboto" w:hAnsi="Roboto"/>
+          <w:color w:val="1C1D1F"/>
+          <w:sz w:val="27"/>
+          <w:szCs w:val="27"/>
+        </w:rPr>
+        <w:t> receives all your remote changes (commits) from the remote named </w:t>
+      </w:r>
+      <w:r>
+        <w:rPr>
+          <w:rStyle w:val="Emphasis"/>
+          <w:rFonts w:ascii="Roboto" w:hAnsi="Roboto"/>
+          <w:color w:val="1C1D1F"/>
+          <w:sz w:val="27"/>
+          <w:szCs w:val="27"/>
+        </w:rPr>
+        <w:t>remote-name</w:t>
+      </w:r>
+      <w:r>
+        <w:rPr>
+          <w:rFonts w:ascii="Roboto" w:hAnsi="Roboto"/>
+          <w:color w:val="1C1D1F"/>
+          <w:sz w:val="27"/>
+          <w:szCs w:val="27"/>
+        </w:rPr>
+        <w:t> and on branch </w:t>
+      </w:r>
+      <w:r>
+        <w:rPr>
+          <w:rStyle w:val="Emphasis"/>
+          <w:rFonts w:ascii="Roboto" w:hAnsi="Roboto"/>
+          <w:color w:val="1C1D1F"/>
+          <w:sz w:val="27"/>
+          <w:szCs w:val="27"/>
+        </w:rPr>
+        <w:t>branch-name</w:t>
+      </w:r>
+      <w:r>
+        <w:rPr>
+          <w:rFonts w:ascii="Roboto" w:hAnsi="Roboto"/>
+          <w:color w:val="1C1D1F"/>
+          <w:sz w:val="27"/>
+          <w:szCs w:val="27"/>
+        </w:rPr>
+        <w:t>.</w:t>
       </w:r>
     </w:p>
     <w:p/>

</xml_diff>